<commit_message>
add minibatch overfit test log
</commit_message>
<xml_diff>
--- a/作业记录.docx
+++ b/作业记录.docx
@@ -37,17 +37,33 @@
         </w:rPr>
         <w:t xml:space="preserve">手写了transformer LM：Linear, Embedding, MHA, </w:t>
       </w:r>
-      <w:r>
-        <w:rPr>
-          <w:rFonts w:hint="eastAsia"/>
-        </w:rPr>
-        <w:t xml:space="preserve">RoPE, </w:t>
-      </w:r>
-      <w:r>
-        <w:rPr>
-          <w:rFonts w:hint="eastAsia"/>
-        </w:rPr>
-        <w:t>SwiGLU, etc.</w:t>
+      <w:proofErr w:type="spellStart"/>
+      <w:r>
+        <w:rPr>
+          <w:rFonts w:hint="eastAsia"/>
+        </w:rPr>
+        <w:t>RoPE</w:t>
+      </w:r>
+      <w:proofErr w:type="spellEnd"/>
+      <w:r>
+        <w:rPr>
+          <w:rFonts w:hint="eastAsia"/>
+        </w:rPr>
+        <w:t xml:space="preserve">, </w:t>
+      </w:r>
+      <w:proofErr w:type="spellStart"/>
+      <w:r>
+        <w:rPr>
+          <w:rFonts w:hint="eastAsia"/>
+        </w:rPr>
+        <w:t>SwiGLU</w:t>
+      </w:r>
+      <w:proofErr w:type="spellEnd"/>
+      <w:r>
+        <w:rPr>
+          <w:rFonts w:hint="eastAsia"/>
+        </w:rPr>
+        <w:t>, etc.</w:t>
       </w:r>
     </w:p>
     <w:p>
@@ -115,6 +131,9 @@
           <w:ilvl w:val="0"/>
           <w:numId w:val="1"/>
         </w:numPr>
+        <w:rPr>
+          <w:rFonts w:hint="eastAsia"/>
+        </w:rPr>
       </w:pPr>
       <w:r>
         <w:rPr>
@@ -126,7 +145,21 @@
         <w:rPr>
           <w:rFonts w:hint="eastAsia"/>
         </w:rPr>
-        <w:t>，计算了不同模块的FLOPs占比，以及占比随model size的变化</w:t>
+        <w:t>，计算了不同模块的FLOPs占比，以及</w:t>
+      </w:r>
+      <w:proofErr w:type="gramStart"/>
+      <w:r>
+        <w:rPr>
+          <w:rFonts w:hint="eastAsia"/>
+        </w:rPr>
+        <w:t>占比随</w:t>
+      </w:r>
+      <w:proofErr w:type="gramEnd"/>
+      <w:r>
+        <w:rPr>
+          <w:rFonts w:hint="eastAsia"/>
+        </w:rPr>
+        <w:t>model size的变化</w:t>
       </w:r>
     </w:p>
     <w:p>
@@ -136,12 +169,29 @@
           <w:ilvl w:val="0"/>
           <w:numId w:val="1"/>
         </w:numPr>
-      </w:pPr>
-      <w:r>
-        <w:rPr>
-          <w:rFonts w:hint="eastAsia"/>
-        </w:rPr>
-        <w:t>手写了AdamW optimizer</w:t>
+        <w:rPr>
+          <w:rFonts w:hint="eastAsia"/>
+        </w:rPr>
+      </w:pPr>
+      <w:r>
+        <w:rPr>
+          <w:rFonts w:hint="eastAsia"/>
+        </w:rPr>
+        <w:t>手写了</w:t>
+      </w:r>
+      <w:proofErr w:type="spellStart"/>
+      <w:r>
+        <w:rPr>
+          <w:rFonts w:hint="eastAsia"/>
+        </w:rPr>
+        <w:t>AdamW</w:t>
+      </w:r>
+      <w:proofErr w:type="spellEnd"/>
+      <w:r>
+        <w:rPr>
+          <w:rFonts w:hint="eastAsia"/>
+        </w:rPr>
+        <w:t xml:space="preserve"> optimizer</w:t>
       </w:r>
       <w:r>
         <w:rPr>
@@ -153,8 +203,16 @@
         <w:rPr>
           <w:rFonts w:hint="eastAsia"/>
         </w:rPr>
-        <w:t>估算了model训练时的peak memeory</w:t>
-      </w:r>
+        <w:t xml:space="preserve">估算了model训练时的peak </w:t>
+      </w:r>
+      <w:proofErr w:type="spellStart"/>
+      <w:r>
+        <w:rPr>
+          <w:rFonts w:hint="eastAsia"/>
+        </w:rPr>
+        <w:t>memeory</w:t>
+      </w:r>
+      <w:proofErr w:type="spellEnd"/>
       <w:r>
         <w:rPr>
           <w:rFonts w:hint="eastAsia"/>
@@ -217,6 +275,13 @@
           <w:rFonts w:hint="eastAsia"/>
         </w:rPr>
       </w:pPr>
+    </w:p>
+    <w:p>
+      <w:pPr>
+        <w:rPr>
+          <w:rFonts w:hint="eastAsia"/>
+        </w:rPr>
+      </w:pPr>
       <w:r>
         <w:rPr>
           <w:rFonts w:hint="eastAsia"/>
@@ -245,7 +310,13 @@
         <w:rPr>
           <w:rFonts w:hint="eastAsia"/>
         </w:rPr>
-        <w:t>训练技巧</w:t>
+        <w:t>加载数据</w:t>
+      </w:r>
+      <w:r>
+        <w:rPr>
+          <w:rFonts w:hint="eastAsia"/>
+        </w:rPr>
+        <w:t>技巧</w:t>
       </w:r>
     </w:p>
     <w:p>
@@ -257,13 +328,49 @@
         </w:numPr>
         <w:rPr>
           <w:rFonts w:hint="eastAsia"/>
-        </w:rPr>
-      </w:pPr>
-      <w:r>
-        <w:rPr>
-          <w:rFonts w:hint="eastAsia"/>
-        </w:rPr>
-        <w:t>Learning rate schedule</w:t>
+          <w:color w:val="00B0F0"/>
+        </w:rPr>
+      </w:pPr>
+      <w:r>
+        <w:rPr>
+          <w:rFonts w:hint="eastAsia"/>
+          <w:color w:val="00B0F0"/>
+        </w:rPr>
+        <w:t>Load data使用自定义stride，而不是</w:t>
+      </w:r>
+      <w:proofErr w:type="spellStart"/>
+      <w:r>
+        <w:rPr>
+          <w:rFonts w:hint="eastAsia"/>
+          <w:color w:val="00B0F0"/>
+        </w:rPr>
+        <w:t>context_length</w:t>
+      </w:r>
+      <w:proofErr w:type="spellEnd"/>
+      <w:r>
+        <w:rPr>
+          <w:rFonts w:hint="eastAsia"/>
+          <w:color w:val="00B0F0"/>
+        </w:rPr>
+        <w:t xml:space="preserve"> + 1</w:t>
+      </w:r>
+    </w:p>
+    <w:p>
+      <w:pPr>
+        <w:pStyle w:val="a9"/>
+        <w:numPr>
+          <w:ilvl w:val="0"/>
+          <w:numId w:val="4"/>
+        </w:numPr>
+        <w:rPr>
+          <w:rFonts w:hint="eastAsia"/>
+        </w:rPr>
+      </w:pPr>
+      <w:r>
+        <w:rPr>
+          <w:rFonts w:hint="eastAsia"/>
+        </w:rPr>
+        <w:t>训练技巧</w:t>
       </w:r>
     </w:p>
     <w:p>
@@ -273,6 +380,70 @@
           <w:ilvl w:val="1"/>
           <w:numId w:val="4"/>
         </w:numPr>
+      </w:pPr>
+      <w:r>
+        <w:rPr>
+          <w:rFonts w:hint="eastAsia"/>
+        </w:rPr>
+        <w:t>Learning rate schedule</w:t>
+      </w:r>
+      <w:r>
+        <w:t xml:space="preserve">: </w:t>
+      </w:r>
+    </w:p>
+    <w:p>
+      <w:pPr>
+        <w:pStyle w:val="a9"/>
+        <w:ind w:left="880"/>
+        <w:rPr>
+          <w:rFonts w:hint="eastAsia"/>
+        </w:rPr>
+      </w:pPr>
+      <w:r>
+        <w:drawing>
+          <wp:inline distT="0" distB="0" distL="0" distR="0" wp14:anchorId="55C8BDC2" wp14:editId="2EC7ED2C">
+            <wp:extent cx="5274310" cy="962660"/>
+            <wp:effectExtent l="0" t="0" r="2540" b="8890"/>
+            <wp:docPr id="340909461" name="图片 1"/>
+            <wp:cNvGraphicFramePr>
+              <a:graphicFrameLocks xmlns:a="http://schemas.openxmlformats.org/drawingml/2006/main" noChangeAspect="1"/>
+            </wp:cNvGraphicFramePr>
+            <a:graphic xmlns:a="http://schemas.openxmlformats.org/drawingml/2006/main">
+              <a:graphicData uri="http://schemas.openxmlformats.org/drawingml/2006/picture">
+                <pic:pic xmlns:pic="http://schemas.openxmlformats.org/drawingml/2006/picture">
+                  <pic:nvPicPr>
+                    <pic:cNvPr id="340909461" name=""/>
+                    <pic:cNvPicPr/>
+                  </pic:nvPicPr>
+                  <pic:blipFill>
+                    <a:blip r:embed="rId7"/>
+                    <a:stretch>
+                      <a:fillRect/>
+                    </a:stretch>
+                  </pic:blipFill>
+                  <pic:spPr>
+                    <a:xfrm>
+                      <a:off x="0" y="0"/>
+                      <a:ext cx="5274310" cy="962660"/>
+                    </a:xfrm>
+                    <a:prstGeom prst="rect">
+                      <a:avLst/>
+                    </a:prstGeom>
+                  </pic:spPr>
+                </pic:pic>
+              </a:graphicData>
+            </a:graphic>
+          </wp:inline>
+        </w:drawing>
+      </w:r>
+    </w:p>
+    <w:p>
+      <w:pPr>
+        <w:pStyle w:val="a9"/>
+        <w:numPr>
+          <w:ilvl w:val="1"/>
+          <w:numId w:val="4"/>
+        </w:numPr>
         <w:rPr>
           <w:rFonts w:hint="eastAsia"/>
           <w:color w:val="00B0F0"/>
@@ -316,7 +487,33 @@
         <w:rPr>
           <w:rFonts w:hint="eastAsia"/>
         </w:rPr>
-        <w:t>Interval: every step</w:t>
+        <w:t>内容：train loss</w:t>
+      </w:r>
+      <w:r>
+        <w:rPr>
+          <w:rFonts w:hint="eastAsia"/>
+        </w:rPr>
+        <w:t xml:space="preserve">, </w:t>
+      </w:r>
+      <w:r>
+        <w:rPr>
+          <w:rFonts w:hint="eastAsia"/>
+        </w:rPr>
+        <w:t xml:space="preserve">validation loss, </w:t>
+      </w:r>
+      <w:proofErr w:type="spellStart"/>
+      <w:r>
+        <w:rPr>
+          <w:rFonts w:hint="eastAsia"/>
+        </w:rPr>
+        <w:t>lr</w:t>
+      </w:r>
+      <w:proofErr w:type="spellEnd"/>
+      <w:r>
+        <w:rPr>
+          <w:rFonts w:hint="eastAsia"/>
+        </w:rPr>
+        <w:t>, time</w:t>
       </w:r>
     </w:p>
     <w:p>
@@ -324,20 +521,27 @@
         <w:pStyle w:val="a9"/>
         <w:ind w:left="360"/>
         <w:rPr>
-          <w:rFonts w:hint="eastAsia"/>
-        </w:rPr>
-      </w:pPr>
-      <w:r>
-        <w:rPr>
-          <w:rFonts w:hint="eastAsia"/>
-        </w:rPr>
-        <w:t>内容：train loss</w:t>
-      </w:r>
-      <w:r>
-        <w:rPr>
-          <w:rFonts w:hint="eastAsia"/>
-        </w:rPr>
-        <w:t>, lr, time</w:t>
+          <w:u w:val="single"/>
+        </w:rPr>
+      </w:pPr>
+      <w:r>
+        <w:rPr>
+          <w:rFonts w:hint="eastAsia"/>
+          <w:u w:val="single"/>
+        </w:rPr>
+        <w:t>工具：wandb</w:t>
+      </w:r>
+    </w:p>
+    <w:p>
+      <w:pPr>
+        <w:pStyle w:val="a9"/>
+        <w:numPr>
+          <w:ilvl w:val="0"/>
+          <w:numId w:val="4"/>
+        </w:numPr>
+      </w:pPr>
+      <w:r>
+        <w:t>Checkpoint</w:t>
       </w:r>
     </w:p>
     <w:p>
@@ -345,32 +549,55 @@
         <w:pStyle w:val="a9"/>
         <w:ind w:left="360"/>
         <w:rPr>
+          <w:rFonts w:hint="eastAsia"/>
+          <w:color w:val="00B0F0"/>
+        </w:rPr>
+      </w:pPr>
+      <w:r>
+        <w:rPr>
+          <w:rFonts w:hint="eastAsia"/>
+          <w:color w:val="00B0F0"/>
+        </w:rPr>
+        <w:t>保存/恢复</w:t>
+      </w:r>
+      <w:proofErr w:type="spellStart"/>
+      <w:r>
+        <w:rPr>
+          <w:rFonts w:hint="eastAsia"/>
+          <w:color w:val="00B0F0"/>
+        </w:rPr>
+        <w:t>dataloader</w:t>
+      </w:r>
+      <w:proofErr w:type="spellEnd"/>
+      <w:r>
+        <w:rPr>
+          <w:rFonts w:hint="eastAsia"/>
+          <w:color w:val="00B0F0"/>
+        </w:rPr>
+        <w:t xml:space="preserve"> checkpoint</w:t>
+      </w:r>
+    </w:p>
+    <w:p>
+      <w:pPr>
+        <w:rPr>
           <w:u w:val="single"/>
         </w:rPr>
       </w:pPr>
-      <w:r>
+    </w:p>
+    <w:p>
+      <w:pPr>
         <w:rPr>
           <w:rFonts w:hint="eastAsia"/>
           <w:u w:val="single"/>
         </w:rPr>
-        <w:t>工具：wandb</w:t>
-      </w:r>
-    </w:p>
-    <w:p>
-      <w:pPr>
-        <w:rPr>
-          <w:u w:val="single"/>
-        </w:rPr>
-      </w:pPr>
-    </w:p>
-    <w:p>
-      <w:pPr>
-        <w:rPr>
-          <w:u w:val="single"/>
-        </w:rPr>
-      </w:pPr>
-    </w:p>
-    <w:p>
+      </w:pPr>
+    </w:p>
+    <w:p>
+      <w:pPr>
+        <w:rPr>
+          <w:rFonts w:hint="eastAsia"/>
+        </w:rPr>
+      </w:pPr>
       <w:r>
         <w:rPr>
           <w:rFonts w:hint="eastAsia"/>
@@ -385,6 +612,9 @@
           <w:ilvl w:val="0"/>
           <w:numId w:val="5"/>
         </w:numPr>
+        <w:rPr>
+          <w:rFonts w:hint="eastAsia"/>
+        </w:rPr>
       </w:pPr>
       <w:r>
         <w:rPr>
@@ -400,15 +630,153 @@
           <w:ilvl w:val="0"/>
           <w:numId w:val="5"/>
         </w:numPr>
-        <w:rPr>
-          <w:rFonts w:hint="eastAsia"/>
-        </w:rPr>
       </w:pPr>
       <w:r>
         <w:rPr>
           <w:rFonts w:hint="eastAsia"/>
         </w:rPr>
         <w:t>Top-p sampling</w:t>
+      </w:r>
+    </w:p>
+    <w:p/>
+    <w:p>
+      <w:r>
+        <w:rPr>
+          <w:rFonts w:hint="eastAsia"/>
+        </w:rPr>
+        <w:t>T</w:t>
+      </w:r>
+      <w:r>
+        <w:t>odo:</w:t>
+      </w:r>
+    </w:p>
+    <w:p>
+      <w:pPr>
+        <w:pStyle w:val="a9"/>
+        <w:numPr>
+          <w:ilvl w:val="0"/>
+          <w:numId w:val="8"/>
+        </w:numPr>
+      </w:pPr>
+      <w:r>
+        <w:rPr>
+          <w:rFonts w:hint="eastAsia"/>
+        </w:rPr>
+        <w:t>设置device变量</w:t>
+      </w:r>
+    </w:p>
+    <w:p/>
+    <w:p>
+      <w:r>
+        <w:rPr>
+          <w:rFonts w:hint="eastAsia"/>
+        </w:rPr>
+        <w:t>检查trainer.py：</w:t>
+      </w:r>
+    </w:p>
+    <w:p>
+      <w:pPr>
+        <w:pStyle w:val="a9"/>
+        <w:numPr>
+          <w:ilvl w:val="0"/>
+          <w:numId w:val="6"/>
+        </w:numPr>
+      </w:pPr>
+      <w:r>
+        <w:rPr>
+          <w:rFonts w:hint="eastAsia"/>
+        </w:rPr>
+        <w:t>初始测试：测试模型是否能overfit一个minibatch</w:t>
+      </w:r>
+      <w:r>
+        <w:rPr>
+          <w:rFonts w:hint="eastAsia"/>
+        </w:rPr>
+        <w:t xml:space="preserve"> - </w:t>
+      </w:r>
+      <w:r>
+        <w:rPr>
+          <w:rFonts w:hint="eastAsia"/>
+          <w:color w:val="92D050"/>
+        </w:rPr>
+        <w:t>pass</w:t>
+      </w:r>
+    </w:p>
+    <w:p>
+      <w:pPr>
+        <w:pStyle w:val="a9"/>
+        <w:ind w:left="360"/>
+        <w:rPr>
+          <w:lang w:val="fr-FR"/>
+        </w:rPr>
+      </w:pPr>
+      <w:r>
+        <w:rPr>
+          <w:rFonts w:hint="eastAsia"/>
+          <w:lang w:val="fr-FR"/>
+        </w:rPr>
+        <w:t>Minibatch：</w:t>
+      </w:r>
+      <w:r>
+        <w:rPr>
+          <w:rFonts w:hint="eastAsia"/>
+          <w:lang w:val="fr-FR"/>
+        </w:rPr>
+        <w:t>TinyStoriesV2-GPT4-train</w:t>
+      </w:r>
+      <w:r>
+        <w:rPr>
+          <w:rFonts w:hint="eastAsia"/>
+          <w:lang w:val="fr-FR"/>
+        </w:rPr>
+        <w:t>[</w:t>
+      </w:r>
+      <w:r>
+        <w:rPr>
+          <w:lang w:val="fr-FR"/>
+        </w:rPr>
+        <w:t> </w:t>
+      </w:r>
+      <w:r>
+        <w:rPr>
+          <w:rFonts w:hint="eastAsia"/>
+          <w:lang w:val="fr-FR"/>
+        </w:rPr>
+        <w:t>:10000]</w:t>
+      </w:r>
+    </w:p>
+    <w:p>
+      <w:pPr>
+        <w:pStyle w:val="a9"/>
+        <w:ind w:left="360"/>
+      </w:pPr>
+      <w:r>
+        <w:rPr>
+          <w:rFonts w:hint="eastAsia"/>
+          <w:lang w:val="fr-FR"/>
+        </w:rPr>
+        <w:t>主要测试模块：</w:t>
+      </w:r>
+      <w:r>
+        <w:rPr>
+          <w:rFonts w:hint="eastAsia"/>
+          <w:lang w:val="fr-FR"/>
+        </w:rPr>
+        <w:t>Save checkpoints</w:t>
+      </w:r>
+      <w:r>
+        <w:rPr>
+          <w:rFonts w:hint="eastAsia"/>
+          <w:lang w:val="fr-FR"/>
+        </w:rPr>
+        <w:t>，</w:t>
+      </w:r>
+      <w:r>
+        <w:rPr>
+          <w:rFonts w:hint="eastAsia"/>
+          <w:lang w:val="fr-FR"/>
+        </w:rPr>
+        <w:t>Load checkpoints if needed</w:t>
       </w:r>
     </w:p>
     <w:sectPr>
@@ -421,6 +789,64 @@
 </w:document>
 </file>
 
+<file path=word/endnotes.xml><?xml version="1.0" encoding="utf-8"?>
+<w:endnotes xmlns:wpc="http://schemas.microsoft.com/office/word/2010/wordprocessingCanvas" xmlns:cx="http://schemas.microsoft.com/office/drawing/2014/chartex" xmlns:cx1="http://schemas.microsoft.com/office/drawing/2015/9/8/chartex" xmlns:cx2="http://schemas.microsoft.com/office/drawing/2015/10/21/chartex" xmlns:cx3="http://schemas.microsoft.com/office/drawing/2016/5/9/chartex" xmlns:cx4="http://schemas.microsoft.com/office/drawing/2016/5/10/chartex" xmlns:cx5="http://schemas.microsoft.com/office/drawing/2016/5/11/chartex" xmlns:cx6="http://schemas.microsoft.com/office/drawing/2016/5/12/chartex" xmlns:cx7="http://schemas.microsoft.com/office/drawing/2016/5/13/chartex" xmlns:cx8="http://schemas.microsoft.com/office/drawing/2016/5/14/chartex" xmlns:mc="http://schemas.openxmlformats.org/markup-compatibility/2006" xmlns:aink="http://schemas.microsoft.com/office/drawing/2016/ink" xmlns:am3d="http://schemas.microsoft.com/office/drawing/2017/model3d" xmlns:o="urn:schemas-microsoft-com:office:office" xmlns:oel="http://schemas.microsoft.com/office/2019/extlst" xmlns:r="http://schemas.openxmlformats.org/officeDocument/2006/relationships" xmlns:m="http://schemas.openxmlformats.org/officeDocument/2006/math" xmlns:v="urn:schemas-microsoft-com:vml" xmlns:wp14="http://schemas.microsoft.com/office/word/2010/wordprocessingDrawing" xmlns:wp="http://schemas.openxmlformats.org/drawingml/2006/wordprocessingDrawing" xmlns:w10="urn:schemas-microsoft-com:office:word" xmlns:w="http://schemas.openxmlformats.org/wordprocessingml/2006/main" xmlns:w14="http://schemas.microsoft.com/office/word/2010/wordml" xmlns:w15="http://schemas.microsoft.com/office/word/2012/wordml" xmlns:w16cex="http://schemas.microsoft.com/office/word/2018/wordml/cex" xmlns:w16cid="http://schemas.microsoft.com/office/word/2016/wordml/cid" xmlns:w16="http://schemas.microsoft.com/office/word/2018/wordml" xmlns:w16du="http://schemas.microsoft.com/office/word/2023/wordml/word16du" xmlns:w16sdtdh="http://schemas.microsoft.com/office/word/2020/wordml/sdtdatahash" xmlns:w16sdtfl="http://schemas.microsoft.com/office/word/2024/wordml/sdtformatlock" xmlns:w16se="http://schemas.microsoft.com/office/word/2015/wordml/symex" xmlns:wpg="http://schemas.microsoft.com/office/word/2010/wordprocessingGroup" xmlns:wpi="http://schemas.microsoft.com/office/word/2010/wordprocessingInk" xmlns:wne="http://schemas.microsoft.com/office/word/2006/wordml" xmlns:wps="http://schemas.microsoft.com/office/word/2010/wordprocessingShape" mc:Ignorable="w14 w15 w16se w16cid w16 w16cex w16sdtdh w16sdtfl w16du wp14">
+  <w:endnote w:type="separator" w:id="-1">
+    <w:p>
+      <w:pPr>
+        <w:rPr>
+          <w:rFonts w:hint="eastAsia"/>
+        </w:rPr>
+      </w:pPr>
+      <w:r>
+        <w:separator/>
+      </w:r>
+    </w:p>
+  </w:endnote>
+  <w:endnote w:type="continuationSeparator" w:id="0">
+    <w:p>
+      <w:pPr>
+        <w:rPr>
+          <w:rFonts w:hint="eastAsia"/>
+        </w:rPr>
+      </w:pPr>
+      <w:r>
+        <w:continuationSeparator/>
+      </w:r>
+    </w:p>
+  </w:endnote>
+</w:endnotes>
+</file>
+
+<file path=word/footnotes.xml><?xml version="1.0" encoding="utf-8"?>
+<w:footnotes xmlns:wpc="http://schemas.microsoft.com/office/word/2010/wordprocessingCanvas" xmlns:cx="http://schemas.microsoft.com/office/drawing/2014/chartex" xmlns:cx1="http://schemas.microsoft.com/office/drawing/2015/9/8/chartex" xmlns:cx2="http://schemas.microsoft.com/office/drawing/2015/10/21/chartex" xmlns:cx3="http://schemas.microsoft.com/office/drawing/2016/5/9/chartex" xmlns:cx4="http://schemas.microsoft.com/office/drawing/2016/5/10/chartex" xmlns:cx5="http://schemas.microsoft.com/office/drawing/2016/5/11/chartex" xmlns:cx6="http://schemas.microsoft.com/office/drawing/2016/5/12/chartex" xmlns:cx7="http://schemas.microsoft.com/office/drawing/2016/5/13/chartex" xmlns:cx8="http://schemas.microsoft.com/office/drawing/2016/5/14/chartex" xmlns:mc="http://schemas.openxmlformats.org/markup-compatibility/2006" xmlns:aink="http://schemas.microsoft.com/office/drawing/2016/ink" xmlns:am3d="http://schemas.microsoft.com/office/drawing/2017/model3d" xmlns:o="urn:schemas-microsoft-com:office:office" xmlns:oel="http://schemas.microsoft.com/office/2019/extlst" xmlns:r="http://schemas.openxmlformats.org/officeDocument/2006/relationships" xmlns:m="http://schemas.openxmlformats.org/officeDocument/2006/math" xmlns:v="urn:schemas-microsoft-com:vml" xmlns:wp14="http://schemas.microsoft.com/office/word/2010/wordprocessingDrawing" xmlns:wp="http://schemas.openxmlformats.org/drawingml/2006/wordprocessingDrawing" xmlns:w10="urn:schemas-microsoft-com:office:word" xmlns:w="http://schemas.openxmlformats.org/wordprocessingml/2006/main" xmlns:w14="http://schemas.microsoft.com/office/word/2010/wordml" xmlns:w15="http://schemas.microsoft.com/office/word/2012/wordml" xmlns:w16cex="http://schemas.microsoft.com/office/word/2018/wordml/cex" xmlns:w16cid="http://schemas.microsoft.com/office/word/2016/wordml/cid" xmlns:w16="http://schemas.microsoft.com/office/word/2018/wordml" xmlns:w16du="http://schemas.microsoft.com/office/word/2023/wordml/word16du" xmlns:w16sdtdh="http://schemas.microsoft.com/office/word/2020/wordml/sdtdatahash" xmlns:w16sdtfl="http://schemas.microsoft.com/office/word/2024/wordml/sdtformatlock" xmlns:w16se="http://schemas.microsoft.com/office/word/2015/wordml/symex" xmlns:wpg="http://schemas.microsoft.com/office/word/2010/wordprocessingGroup" xmlns:wpi="http://schemas.microsoft.com/office/word/2010/wordprocessingInk" xmlns:wne="http://schemas.microsoft.com/office/word/2006/wordml" xmlns:wps="http://schemas.microsoft.com/office/word/2010/wordprocessingShape" mc:Ignorable="w14 w15 w16se w16cid w16 w16cex w16sdtdh w16sdtfl w16du wp14">
+  <w:footnote w:type="separator" w:id="-1">
+    <w:p>
+      <w:pPr>
+        <w:rPr>
+          <w:rFonts w:hint="eastAsia"/>
+        </w:rPr>
+      </w:pPr>
+      <w:r>
+        <w:separator/>
+      </w:r>
+    </w:p>
+  </w:footnote>
+  <w:footnote w:type="continuationSeparator" w:id="0">
+    <w:p>
+      <w:pPr>
+        <w:rPr>
+          <w:rFonts w:hint="eastAsia"/>
+        </w:rPr>
+      </w:pPr>
+      <w:r>
+        <w:continuationSeparator/>
+      </w:r>
+    </w:p>
+  </w:footnote>
+</w:footnotes>
+</file>
+
 <file path=word/numbering.xml><?xml version="1.0" encoding="utf-8"?>
 <w:numbering xmlns:wpc="http://schemas.microsoft.com/office/word/2010/wordprocessingCanvas" xmlns:cx="http://schemas.microsoft.com/office/drawing/2014/chartex" xmlns:cx1="http://schemas.microsoft.com/office/drawing/2015/9/8/chartex" xmlns:cx2="http://schemas.microsoft.com/office/drawing/2015/10/21/chartex" xmlns:cx3="http://schemas.microsoft.com/office/drawing/2016/5/9/chartex" xmlns:cx4="http://schemas.microsoft.com/office/drawing/2016/5/10/chartex" xmlns:cx5="http://schemas.microsoft.com/office/drawing/2016/5/11/chartex" xmlns:cx6="http://schemas.microsoft.com/office/drawing/2016/5/12/chartex" xmlns:cx7="http://schemas.microsoft.com/office/drawing/2016/5/13/chartex" xmlns:cx8="http://schemas.microsoft.com/office/drawing/2016/5/14/chartex" xmlns:mc="http://schemas.openxmlformats.org/markup-compatibility/2006" xmlns:aink="http://schemas.microsoft.com/office/drawing/2016/ink" xmlns:am3d="http://schemas.microsoft.com/office/drawing/2017/model3d" xmlns:o="urn:schemas-microsoft-com:office:office" xmlns:oel="http://schemas.microsoft.com/office/2019/extlst" xmlns:r="http://schemas.openxmlformats.org/officeDocument/2006/relationships" xmlns:m="http://schemas.openxmlformats.org/officeDocument/2006/math" xmlns:v="urn:schemas-microsoft-com:vml" xmlns:wp14="http://schemas.microsoft.com/office/word/2010/wordprocessingDrawing" xmlns:wp="http://schemas.openxmlformats.org/drawingml/2006/wordprocessingDrawing" xmlns:w10="urn:schemas-microsoft-com:office:word" xmlns:w="http://schemas.openxmlformats.org/wordprocessingml/2006/main" xmlns:w14="http://schemas.microsoft.com/office/word/2010/wordml" xmlns:w15="http://schemas.microsoft.com/office/word/2012/wordml" xmlns:w16cex="http://schemas.microsoft.com/office/word/2018/wordml/cex" xmlns:w16cid="http://schemas.microsoft.com/office/word/2016/wordml/cid" xmlns:w16="http://schemas.microsoft.com/office/word/2018/wordml" xmlns:w16du="http://schemas.microsoft.com/office/word/2023/wordml/word16du" xmlns:w16sdtdh="http://schemas.microsoft.com/office/word/2020/wordml/sdtdatahash" xmlns:w16sdtfl="http://schemas.microsoft.com/office/word/2024/wordml/sdtformatlock" xmlns:w16se="http://schemas.microsoft.com/office/word/2015/wordml/symex" xmlns:wpg="http://schemas.microsoft.com/office/word/2010/wordprocessingGroup" xmlns:wpi="http://schemas.microsoft.com/office/word/2010/wordprocessingInk" xmlns:wne="http://schemas.microsoft.com/office/word/2006/wordml" xmlns:wps="http://schemas.microsoft.com/office/word/2010/wordprocessingShape" mc:Ignorable="w14 w15 w16se w16cid w16 w16cex w16sdtdh w16sdtfl w16du wp14">
   <w:abstractNum w:abstractNumId="0" w15:restartNumberingAfterBreak="0">
@@ -513,6 +939,208 @@
     </w:lvl>
   </w:abstractNum>
   <w:abstractNum w:abstractNumId="1" w15:restartNumberingAfterBreak="0">
+    <w:nsid w:val="11F81BEF"/>
+    <w:multiLevelType w:val="hybridMultilevel"/>
+    <w:tmpl w:val="8BB2C232"/>
+    <w:lvl w:ilvl="0" w:tplc="9670BF46">
+      <w:start w:val="1"/>
+      <w:numFmt w:val="decimal"/>
+      <w:lvlText w:val="%1."/>
+      <w:lvlJc w:val="left"/>
+      <w:pPr>
+        <w:ind w:left="360" w:hanging="360"/>
+      </w:pPr>
+      <w:rPr>
+        <w:rFonts w:hint="default"/>
+      </w:rPr>
+    </w:lvl>
+    <w:lvl w:ilvl="1" w:tplc="04090019" w:tentative="1">
+      <w:start w:val="1"/>
+      <w:numFmt w:val="lowerLetter"/>
+      <w:lvlText w:val="%2)"/>
+      <w:lvlJc w:val="left"/>
+      <w:pPr>
+        <w:ind w:left="880" w:hanging="440"/>
+      </w:pPr>
+    </w:lvl>
+    <w:lvl w:ilvl="2" w:tplc="0409001B" w:tentative="1">
+      <w:start w:val="1"/>
+      <w:numFmt w:val="lowerRoman"/>
+      <w:lvlText w:val="%3."/>
+      <w:lvlJc w:val="right"/>
+      <w:pPr>
+        <w:ind w:left="1320" w:hanging="440"/>
+      </w:pPr>
+    </w:lvl>
+    <w:lvl w:ilvl="3" w:tplc="0409000F" w:tentative="1">
+      <w:start w:val="1"/>
+      <w:numFmt w:val="decimal"/>
+      <w:lvlText w:val="%4."/>
+      <w:lvlJc w:val="left"/>
+      <w:pPr>
+        <w:ind w:left="1760" w:hanging="440"/>
+      </w:pPr>
+    </w:lvl>
+    <w:lvl w:ilvl="4" w:tplc="04090019" w:tentative="1">
+      <w:start w:val="1"/>
+      <w:numFmt w:val="lowerLetter"/>
+      <w:lvlText w:val="%5)"/>
+      <w:lvlJc w:val="left"/>
+      <w:pPr>
+        <w:ind w:left="2200" w:hanging="440"/>
+      </w:pPr>
+    </w:lvl>
+    <w:lvl w:ilvl="5" w:tplc="0409001B" w:tentative="1">
+      <w:start w:val="1"/>
+      <w:numFmt w:val="lowerRoman"/>
+      <w:lvlText w:val="%6."/>
+      <w:lvlJc w:val="right"/>
+      <w:pPr>
+        <w:ind w:left="2640" w:hanging="440"/>
+      </w:pPr>
+    </w:lvl>
+    <w:lvl w:ilvl="6" w:tplc="0409000F" w:tentative="1">
+      <w:start w:val="1"/>
+      <w:numFmt w:val="decimal"/>
+      <w:lvlText w:val="%7."/>
+      <w:lvlJc w:val="left"/>
+      <w:pPr>
+        <w:ind w:left="3080" w:hanging="440"/>
+      </w:pPr>
+    </w:lvl>
+    <w:lvl w:ilvl="7" w:tplc="04090019" w:tentative="1">
+      <w:start w:val="1"/>
+      <w:numFmt w:val="lowerLetter"/>
+      <w:lvlText w:val="%8)"/>
+      <w:lvlJc w:val="left"/>
+      <w:pPr>
+        <w:ind w:left="3520" w:hanging="440"/>
+      </w:pPr>
+    </w:lvl>
+    <w:lvl w:ilvl="8" w:tplc="0409001B" w:tentative="1">
+      <w:start w:val="1"/>
+      <w:numFmt w:val="lowerRoman"/>
+      <w:lvlText w:val="%9."/>
+      <w:lvlJc w:val="right"/>
+      <w:pPr>
+        <w:ind w:left="3960" w:hanging="440"/>
+      </w:pPr>
+    </w:lvl>
+  </w:abstractNum>
+  <w:abstractNum w:abstractNumId="2" w15:restartNumberingAfterBreak="0">
+    <w:nsid w:val="35EE3911"/>
+    <w:multiLevelType w:val="hybridMultilevel"/>
+    <w:tmpl w:val="E8DCDB16"/>
+    <w:lvl w:ilvl="0" w:tplc="527CC9EC">
+      <w:start w:val="1"/>
+      <w:numFmt w:val="bullet"/>
+      <w:lvlText w:val="-"/>
+      <w:lvlJc w:val="left"/>
+      <w:pPr>
+        <w:ind w:left="360" w:hanging="360"/>
+      </w:pPr>
+      <w:rPr>
+        <w:rFonts w:ascii="等线" w:eastAsia="等线" w:hAnsi="等线" w:cstheme="minorBidi" w:hint="eastAsia"/>
+      </w:rPr>
+    </w:lvl>
+    <w:lvl w:ilvl="1" w:tplc="04090003" w:tentative="1">
+      <w:start w:val="1"/>
+      <w:numFmt w:val="bullet"/>
+      <w:lvlText w:val=""/>
+      <w:lvlJc w:val="left"/>
+      <w:pPr>
+        <w:ind w:left="880" w:hanging="440"/>
+      </w:pPr>
+      <w:rPr>
+        <w:rFonts w:ascii="Wingdings" w:hAnsi="Wingdings" w:hint="default"/>
+      </w:rPr>
+    </w:lvl>
+    <w:lvl w:ilvl="2" w:tplc="04090005" w:tentative="1">
+      <w:start w:val="1"/>
+      <w:numFmt w:val="bullet"/>
+      <w:lvlText w:val=""/>
+      <w:lvlJc w:val="left"/>
+      <w:pPr>
+        <w:ind w:left="1320" w:hanging="440"/>
+      </w:pPr>
+      <w:rPr>
+        <w:rFonts w:ascii="Wingdings" w:hAnsi="Wingdings" w:hint="default"/>
+      </w:rPr>
+    </w:lvl>
+    <w:lvl w:ilvl="3" w:tplc="04090001" w:tentative="1">
+      <w:start w:val="1"/>
+      <w:numFmt w:val="bullet"/>
+      <w:lvlText w:val=""/>
+      <w:lvlJc w:val="left"/>
+      <w:pPr>
+        <w:ind w:left="1760" w:hanging="440"/>
+      </w:pPr>
+      <w:rPr>
+        <w:rFonts w:ascii="Wingdings" w:hAnsi="Wingdings" w:hint="default"/>
+      </w:rPr>
+    </w:lvl>
+    <w:lvl w:ilvl="4" w:tplc="04090003" w:tentative="1">
+      <w:start w:val="1"/>
+      <w:numFmt w:val="bullet"/>
+      <w:lvlText w:val=""/>
+      <w:lvlJc w:val="left"/>
+      <w:pPr>
+        <w:ind w:left="2200" w:hanging="440"/>
+      </w:pPr>
+      <w:rPr>
+        <w:rFonts w:ascii="Wingdings" w:hAnsi="Wingdings" w:hint="default"/>
+      </w:rPr>
+    </w:lvl>
+    <w:lvl w:ilvl="5" w:tplc="04090005" w:tentative="1">
+      <w:start w:val="1"/>
+      <w:numFmt w:val="bullet"/>
+      <w:lvlText w:val=""/>
+      <w:lvlJc w:val="left"/>
+      <w:pPr>
+        <w:ind w:left="2640" w:hanging="440"/>
+      </w:pPr>
+      <w:rPr>
+        <w:rFonts w:ascii="Wingdings" w:hAnsi="Wingdings" w:hint="default"/>
+      </w:rPr>
+    </w:lvl>
+    <w:lvl w:ilvl="6" w:tplc="04090001" w:tentative="1">
+      <w:start w:val="1"/>
+      <w:numFmt w:val="bullet"/>
+      <w:lvlText w:val=""/>
+      <w:lvlJc w:val="left"/>
+      <w:pPr>
+        <w:ind w:left="3080" w:hanging="440"/>
+      </w:pPr>
+      <w:rPr>
+        <w:rFonts w:ascii="Wingdings" w:hAnsi="Wingdings" w:hint="default"/>
+      </w:rPr>
+    </w:lvl>
+    <w:lvl w:ilvl="7" w:tplc="04090003" w:tentative="1">
+      <w:start w:val="1"/>
+      <w:numFmt w:val="bullet"/>
+      <w:lvlText w:val=""/>
+      <w:lvlJc w:val="left"/>
+      <w:pPr>
+        <w:ind w:left="3520" w:hanging="440"/>
+      </w:pPr>
+      <w:rPr>
+        <w:rFonts w:ascii="Wingdings" w:hAnsi="Wingdings" w:hint="default"/>
+      </w:rPr>
+    </w:lvl>
+    <w:lvl w:ilvl="8" w:tplc="04090005" w:tentative="1">
+      <w:start w:val="1"/>
+      <w:numFmt w:val="bullet"/>
+      <w:lvlText w:val=""/>
+      <w:lvlJc w:val="left"/>
+      <w:pPr>
+        <w:ind w:left="3960" w:hanging="440"/>
+      </w:pPr>
+      <w:rPr>
+        <w:rFonts w:ascii="Wingdings" w:hAnsi="Wingdings" w:hint="default"/>
+      </w:rPr>
+    </w:lvl>
+  </w:abstractNum>
+  <w:abstractNum w:abstractNumId="3" w15:restartNumberingAfterBreak="0">
     <w:nsid w:val="4405269E"/>
     <w:multiLevelType w:val="hybridMultilevel"/>
     <w:tmpl w:val="072CA276"/>
@@ -625,7 +1253,7 @@
       </w:rPr>
     </w:lvl>
   </w:abstractNum>
-  <w:abstractNum w:abstractNumId="2" w15:restartNumberingAfterBreak="0">
+  <w:abstractNum w:abstractNumId="4" w15:restartNumberingAfterBreak="0">
     <w:nsid w:val="47AA1B63"/>
     <w:multiLevelType w:val="hybridMultilevel"/>
     <w:tmpl w:val="505664DA"/>
@@ -714,7 +1342,7 @@
       </w:pPr>
     </w:lvl>
   </w:abstractNum>
-  <w:abstractNum w:abstractNumId="3" w15:restartNumberingAfterBreak="0">
+  <w:abstractNum w:abstractNumId="5" w15:restartNumberingAfterBreak="0">
     <w:nsid w:val="5B9B1623"/>
     <w:multiLevelType w:val="hybridMultilevel"/>
     <w:tmpl w:val="E76CACAE"/>
@@ -803,7 +1431,120 @@
       </w:pPr>
     </w:lvl>
   </w:abstractNum>
-  <w:abstractNum w:abstractNumId="4" w15:restartNumberingAfterBreak="0">
+  <w:abstractNum w:abstractNumId="6" w15:restartNumberingAfterBreak="0">
+    <w:nsid w:val="62B172BF"/>
+    <w:multiLevelType w:val="hybridMultilevel"/>
+    <w:tmpl w:val="1D66575A"/>
+    <w:lvl w:ilvl="0" w:tplc="527CC9EC">
+      <w:start w:val="1"/>
+      <w:numFmt w:val="bullet"/>
+      <w:lvlText w:val="-"/>
+      <w:lvlJc w:val="left"/>
+      <w:pPr>
+        <w:ind w:left="360" w:hanging="360"/>
+      </w:pPr>
+      <w:rPr>
+        <w:rFonts w:ascii="等线" w:eastAsia="等线" w:hAnsi="等线" w:cstheme="minorBidi" w:hint="eastAsia"/>
+      </w:rPr>
+    </w:lvl>
+    <w:lvl w:ilvl="1" w:tplc="04090003" w:tentative="1">
+      <w:start w:val="1"/>
+      <w:numFmt w:val="bullet"/>
+      <w:lvlText w:val=""/>
+      <w:lvlJc w:val="left"/>
+      <w:pPr>
+        <w:ind w:left="880" w:hanging="440"/>
+      </w:pPr>
+      <w:rPr>
+        <w:rFonts w:ascii="Wingdings" w:hAnsi="Wingdings" w:hint="default"/>
+      </w:rPr>
+    </w:lvl>
+    <w:lvl w:ilvl="2" w:tplc="04090005" w:tentative="1">
+      <w:start w:val="1"/>
+      <w:numFmt w:val="bullet"/>
+      <w:lvlText w:val=""/>
+      <w:lvlJc w:val="left"/>
+      <w:pPr>
+        <w:ind w:left="1320" w:hanging="440"/>
+      </w:pPr>
+      <w:rPr>
+        <w:rFonts w:ascii="Wingdings" w:hAnsi="Wingdings" w:hint="default"/>
+      </w:rPr>
+    </w:lvl>
+    <w:lvl w:ilvl="3" w:tplc="04090001" w:tentative="1">
+      <w:start w:val="1"/>
+      <w:numFmt w:val="bullet"/>
+      <w:lvlText w:val=""/>
+      <w:lvlJc w:val="left"/>
+      <w:pPr>
+        <w:ind w:left="1760" w:hanging="440"/>
+      </w:pPr>
+      <w:rPr>
+        <w:rFonts w:ascii="Wingdings" w:hAnsi="Wingdings" w:hint="default"/>
+      </w:rPr>
+    </w:lvl>
+    <w:lvl w:ilvl="4" w:tplc="04090003" w:tentative="1">
+      <w:start w:val="1"/>
+      <w:numFmt w:val="bullet"/>
+      <w:lvlText w:val=""/>
+      <w:lvlJc w:val="left"/>
+      <w:pPr>
+        <w:ind w:left="2200" w:hanging="440"/>
+      </w:pPr>
+      <w:rPr>
+        <w:rFonts w:ascii="Wingdings" w:hAnsi="Wingdings" w:hint="default"/>
+      </w:rPr>
+    </w:lvl>
+    <w:lvl w:ilvl="5" w:tplc="04090005" w:tentative="1">
+      <w:start w:val="1"/>
+      <w:numFmt w:val="bullet"/>
+      <w:lvlText w:val=""/>
+      <w:lvlJc w:val="left"/>
+      <w:pPr>
+        <w:ind w:left="2640" w:hanging="440"/>
+      </w:pPr>
+      <w:rPr>
+        <w:rFonts w:ascii="Wingdings" w:hAnsi="Wingdings" w:hint="default"/>
+      </w:rPr>
+    </w:lvl>
+    <w:lvl w:ilvl="6" w:tplc="04090001" w:tentative="1">
+      <w:start w:val="1"/>
+      <w:numFmt w:val="bullet"/>
+      <w:lvlText w:val=""/>
+      <w:lvlJc w:val="left"/>
+      <w:pPr>
+        <w:ind w:left="3080" w:hanging="440"/>
+      </w:pPr>
+      <w:rPr>
+        <w:rFonts w:ascii="Wingdings" w:hAnsi="Wingdings" w:hint="default"/>
+      </w:rPr>
+    </w:lvl>
+    <w:lvl w:ilvl="7" w:tplc="04090003" w:tentative="1">
+      <w:start w:val="1"/>
+      <w:numFmt w:val="bullet"/>
+      <w:lvlText w:val=""/>
+      <w:lvlJc w:val="left"/>
+      <w:pPr>
+        <w:ind w:left="3520" w:hanging="440"/>
+      </w:pPr>
+      <w:rPr>
+        <w:rFonts w:ascii="Wingdings" w:hAnsi="Wingdings" w:hint="default"/>
+      </w:rPr>
+    </w:lvl>
+    <w:lvl w:ilvl="8" w:tplc="04090005" w:tentative="1">
+      <w:start w:val="1"/>
+      <w:numFmt w:val="bullet"/>
+      <w:lvlText w:val=""/>
+      <w:lvlJc w:val="left"/>
+      <w:pPr>
+        <w:ind w:left="3960" w:hanging="440"/>
+      </w:pPr>
+      <w:rPr>
+        <w:rFonts w:ascii="Wingdings" w:hAnsi="Wingdings" w:hint="default"/>
+      </w:rPr>
+    </w:lvl>
+  </w:abstractNum>
+  <w:abstractNum w:abstractNumId="7" w15:restartNumberingAfterBreak="0">
     <w:nsid w:val="643F0A79"/>
     <w:multiLevelType w:val="hybridMultilevel"/>
     <w:tmpl w:val="07BE7228"/>
@@ -896,16 +1637,25 @@
     <w:abstractNumId w:val="0"/>
   </w:num>
   <w:num w:numId="2" w16cid:durableId="1578438118">
+    <w:abstractNumId w:val="7"/>
+  </w:num>
+  <w:num w:numId="3" w16cid:durableId="867763447">
+    <w:abstractNumId w:val="3"/>
+  </w:num>
+  <w:num w:numId="4" w16cid:durableId="864565369">
     <w:abstractNumId w:val="4"/>
   </w:num>
-  <w:num w:numId="3" w16cid:durableId="867763447">
+  <w:num w:numId="5" w16cid:durableId="350112403">
+    <w:abstractNumId w:val="5"/>
+  </w:num>
+  <w:num w:numId="6" w16cid:durableId="1786385003">
     <w:abstractNumId w:val="1"/>
   </w:num>
-  <w:num w:numId="4" w16cid:durableId="864565369">
+  <w:num w:numId="7" w16cid:durableId="1036200526">
+    <w:abstractNumId w:val="6"/>
+  </w:num>
+  <w:num w:numId="8" w16cid:durableId="1890530902">
     <w:abstractNumId w:val="2"/>
-  </w:num>
-  <w:num w:numId="5" w16cid:durableId="350112403">
-    <w:abstractNumId w:val="3"/>
   </w:num>
 </w:numbering>
 </file>
@@ -1831,6 +2581,68 @@
       <w:spacing w:val="5"/>
     </w:rPr>
   </w:style>
+  <w:style w:type="paragraph" w:styleId="ae">
+    <w:name w:val="header"/>
+    <w:basedOn w:val="a"/>
+    <w:link w:val="af"/>
+    <w:uiPriority w:val="99"/>
+    <w:unhideWhenUsed/>
+    <w:rsid w:val="00C8791E"/>
+    <w:pPr>
+      <w:tabs>
+        <w:tab w:val="center" w:pos="4153"/>
+        <w:tab w:val="right" w:pos="8306"/>
+      </w:tabs>
+      <w:snapToGrid w:val="0"/>
+      <w:jc w:val="center"/>
+    </w:pPr>
+    <w:rPr>
+      <w:sz w:val="18"/>
+      <w:szCs w:val="18"/>
+    </w:rPr>
+  </w:style>
+  <w:style w:type="character" w:customStyle="1" w:styleId="af">
+    <w:name w:val="页眉 字符"/>
+    <w:basedOn w:val="a0"/>
+    <w:link w:val="ae"/>
+    <w:uiPriority w:val="99"/>
+    <w:rsid w:val="00C8791E"/>
+    <w:rPr>
+      <w:sz w:val="18"/>
+      <w:szCs w:val="18"/>
+    </w:rPr>
+  </w:style>
+  <w:style w:type="paragraph" w:styleId="af0">
+    <w:name w:val="footer"/>
+    <w:basedOn w:val="a"/>
+    <w:link w:val="af1"/>
+    <w:uiPriority w:val="99"/>
+    <w:unhideWhenUsed/>
+    <w:rsid w:val="00C8791E"/>
+    <w:pPr>
+      <w:tabs>
+        <w:tab w:val="center" w:pos="4153"/>
+        <w:tab w:val="right" w:pos="8306"/>
+      </w:tabs>
+      <w:snapToGrid w:val="0"/>
+      <w:jc w:val="left"/>
+    </w:pPr>
+    <w:rPr>
+      <w:sz w:val="18"/>
+      <w:szCs w:val="18"/>
+    </w:rPr>
+  </w:style>
+  <w:style w:type="character" w:customStyle="1" w:styleId="af1">
+    <w:name w:val="页脚 字符"/>
+    <w:basedOn w:val="a0"/>
+    <w:link w:val="af0"/>
+    <w:uiPriority w:val="99"/>
+    <w:rsid w:val="00C8791E"/>
+    <w:rPr>
+      <w:sz w:val="18"/>
+      <w:szCs w:val="18"/>
+    </w:rPr>
+  </w:style>
 </w:styles>
 </file>
 

</xml_diff>